<commit_message>
aggiornamento 2026 01 13 14:45
</commit_message>
<xml_diff>
--- a/AntonioCristiano/Fust1_autovalutazione_10_Mandich_Riccardo.docx
+++ b/AntonioCristiano/Fust1_autovalutazione_10_Mandich_Riccardo.docx
@@ -141,8 +141,14 @@
     <w:p>
       <w:pPr>
         <w:pStyle w:val="Heading2"/>
+        <w:rPr>
+          <w:lang w:val="en-GB"/>
+        </w:rPr>
       </w:pPr>
       <w:r>
+        <w:rPr>
+          <w:lang w:val="en-GB"/>
+        </w:rPr>
         <w:t>In English</w:t>
       </w:r>
     </w:p>
@@ -173,53 +179,215 @@
       </w:r>
     </w:p>
     <w:p>
-      <w:r>
-        <w:t>I gave myself 60% because I had to do some basic things to make my websites usable, but I didn’t use frameworks and I didn’t add anything purely aesthetic. Everything I added on the FrontEnd side was there for necessity or convenience (for example: dropdown menus, different colors for easier reading, indication of content type).</w:t>
+      <w:pPr>
+        <w:rPr>
+          <w:lang w:val="en-GB"/>
+        </w:rPr>
+      </w:pPr>
+      <w:r>
+        <w:rPr>
+          <w:lang w:val="en-GB"/>
+        </w:rPr>
+        <w:t xml:space="preserve">I gave myself 60% </w:t>
+      </w:r>
+      <w:r>
+        <w:rPr>
+          <w:lang w:val="en-GB"/>
+        </w:rPr>
+        <w:t>i</w:t>
+      </w:r>
+      <w:r>
+        <w:rPr>
+          <w:lang w:val="en-GB"/>
+        </w:rPr>
+        <w:t xml:space="preserve">n FrontEnd </w:t>
+      </w:r>
+      <w:r>
+        <w:rPr>
+          <w:lang w:val="en-GB"/>
+        </w:rPr>
+        <w:t xml:space="preserve">because I had to do some basic things to make my websites usable, but I didn’t use frameworks and I didn’t add anything purely aesthetic. Everything I added on the FrontEnd side was there for necessity or convenience (for example: dropdown menus, different </w:t>
+      </w:r>
+      <w:proofErr w:type="spellStart"/>
+      <w:r>
+        <w:rPr>
+          <w:lang w:val="en-GB"/>
+        </w:rPr>
+        <w:t>colors</w:t>
+      </w:r>
+      <w:proofErr w:type="spellEnd"/>
+      <w:r>
+        <w:rPr>
+          <w:lang w:val="en-GB"/>
+        </w:rPr>
+        <w:t xml:space="preserve"> for easier reading, indication of content type).</w:t>
       </w:r>
     </w:p>
     <w:p>
       <w:pPr>
         <w:pStyle w:val="Heading3"/>
+        <w:rPr>
+          <w:lang w:val="en-GB"/>
+        </w:rPr>
       </w:pPr>
-      <w:r>
+      <w:proofErr w:type="spellStart"/>
+      <w:r>
+        <w:rPr>
+          <w:lang w:val="en-GB"/>
+        </w:rPr>
         <w:t>BackEnd</w:t>
       </w:r>
-    </w:p>
-    <w:p>
-      <w:r>
-        <w:rPr>
-          <w:lang w:val="en-GB"/>
-        </w:rPr>
-        <w:t xml:space="preserve">I gave myself 75% because I worked a lot with Laravel (PHP), even if I don’t think I have a complete mastery of it and I’m missing competences about how it should be used properly. </w:t>
-      </w:r>
-      <w:r>
+      <w:proofErr w:type="spellEnd"/>
+    </w:p>
+    <w:p>
+      <w:pPr>
+        <w:rPr>
+          <w:lang w:val="en-GB"/>
+        </w:rPr>
+      </w:pPr>
+      <w:r>
+        <w:rPr>
+          <w:lang w:val="en-GB"/>
+        </w:rPr>
+        <w:t xml:space="preserve">I gave myself 75% </w:t>
+      </w:r>
+      <w:r>
+        <w:rPr>
+          <w:lang w:val="en-GB"/>
+        </w:rPr>
+        <w:t xml:space="preserve">on </w:t>
+      </w:r>
+      <w:proofErr w:type="spellStart"/>
+      <w:r>
+        <w:rPr>
+          <w:lang w:val="en-GB"/>
+        </w:rPr>
+        <w:t>BackEnd</w:t>
+      </w:r>
+      <w:proofErr w:type="spellEnd"/>
+      <w:r>
+        <w:rPr>
+          <w:lang w:val="en-GB"/>
+        </w:rPr>
+        <w:t xml:space="preserve"> </w:t>
+      </w:r>
+      <w:r>
+        <w:rPr>
+          <w:lang w:val="en-GB"/>
+        </w:rPr>
+        <w:t xml:space="preserve">because I worked a lot with </w:t>
+      </w:r>
+      <w:r>
+        <w:rPr>
+          <w:lang w:val="en-GB"/>
+        </w:rPr>
+        <w:t xml:space="preserve">the framework </w:t>
+      </w:r>
+      <w:r>
+        <w:rPr>
+          <w:lang w:val="en-GB"/>
+        </w:rPr>
+        <w:t xml:space="preserve">Laravel (PHP), even if I don’t think I have a complete mastery of it and I’m missing competences about how it should be used properly. </w:t>
+      </w:r>
+      <w:r>
+        <w:rPr>
+          <w:lang w:val="en-GB"/>
+        </w:rPr>
         <w:t>I learned Laravel as a self-taught, so I basically understood what works and what doesn’t.</w:t>
       </w:r>
     </w:p>
     <w:p>
       <w:pPr>
         <w:pStyle w:val="Heading3"/>
+        <w:rPr>
+          <w:lang w:val="en-GB"/>
+        </w:rPr>
       </w:pPr>
-      <w:r>
-        <w:t>Database</w:t>
-      </w:r>
-    </w:p>
-    <w:p>
-      <w:r>
-        <w:rPr>
-          <w:lang w:val="en-GB"/>
-        </w:rPr>
-        <w:t xml:space="preserve">I gave myself 75% because I studied it in the last year of high school, but we were limited to very basic MySQL queries, just enough to pass the final exam. </w:t>
-      </w:r>
-      <w:r>
-        <w:t>As for the use through ORMs, the situation is the same as the BackEnd.</w:t>
+      <w:proofErr w:type="spellStart"/>
+      <w:r>
+        <w:rPr>
+          <w:lang w:val="en-GB"/>
+        </w:rPr>
+        <w:t>Data</w:t>
+      </w:r>
+      <w:r>
+        <w:rPr>
+          <w:lang w:val="en-GB"/>
+        </w:rPr>
+        <w:t>B</w:t>
+      </w:r>
+      <w:r>
+        <w:rPr>
+          <w:lang w:val="en-GB"/>
+        </w:rPr>
+        <w:t>ase</w:t>
+      </w:r>
+      <w:proofErr w:type="spellEnd"/>
+    </w:p>
+    <w:p>
+      <w:pPr>
+        <w:rPr>
+          <w:lang w:val="en-GB"/>
+        </w:rPr>
+      </w:pPr>
+      <w:r>
+        <w:rPr>
+          <w:lang w:val="en-GB"/>
+        </w:rPr>
+        <w:t>I gave myself 75%</w:t>
+      </w:r>
+      <w:r>
+        <w:rPr>
+          <w:lang w:val="en-GB"/>
+        </w:rPr>
+        <w:t xml:space="preserve"> on </w:t>
+      </w:r>
+      <w:proofErr w:type="spellStart"/>
+      <w:r>
+        <w:rPr>
+          <w:lang w:val="en-GB"/>
+        </w:rPr>
+        <w:t>DataBase</w:t>
+      </w:r>
+      <w:proofErr w:type="spellEnd"/>
+      <w:r>
+        <w:rPr>
+          <w:lang w:val="en-GB"/>
+        </w:rPr>
+        <w:t xml:space="preserve"> because I studied it in the last year of high school, but we were limited to very basic MySQL queries, just enough to pass the final exam. </w:t>
+      </w:r>
+      <w:r>
+        <w:rPr>
+          <w:lang w:val="en-GB"/>
+        </w:rPr>
+        <w:t xml:space="preserve">As for the use through ORMs, the situation is the same as the </w:t>
+      </w:r>
+      <w:proofErr w:type="spellStart"/>
+      <w:r>
+        <w:rPr>
+          <w:lang w:val="en-GB"/>
+        </w:rPr>
+        <w:t>BackEnd</w:t>
+      </w:r>
+      <w:proofErr w:type="spellEnd"/>
+      <w:r>
+        <w:rPr>
+          <w:lang w:val="en-GB"/>
+        </w:rPr>
+        <w:t>.</w:t>
       </w:r>
     </w:p>
     <w:p>
       <w:pPr>
         <w:pStyle w:val="Heading3"/>
+        <w:rPr>
+          <w:lang w:val="en-GB"/>
+        </w:rPr>
       </w:pPr>
       <w:r>
+        <w:rPr>
+          <w:lang w:val="en-GB"/>
+        </w:rPr>
         <w:t>Power Skills</w:t>
       </w:r>
     </w:p>
@@ -233,15 +401,69 @@
         <w:rPr>
           <w:lang w:val="en-GB"/>
         </w:rPr>
-        <w:t>I gave myself 60% because I’m able to communicate with people I work with, but I often struggle to limit myself to my role or to explain myself to others, and this leads me to do almost everything by myself.</w:t>
+        <w:t>I gave myself 60%</w:t>
+      </w:r>
+      <w:r>
+        <w:rPr>
+          <w:lang w:val="en-GB"/>
+        </w:rPr>
+        <w:t xml:space="preserve"> on Power Skill</w:t>
+      </w:r>
+      <w:r>
+        <w:rPr>
+          <w:lang w:val="en-GB"/>
+        </w:rPr>
+        <w:t xml:space="preserve"> because I’m able to communicate with people I work with, but I often struggle to limit myself to my role or to explain</w:t>
+      </w:r>
+      <w:r>
+        <w:rPr>
+          <w:lang w:val="en-GB"/>
+        </w:rPr>
+        <w:t xml:space="preserve"> technical</w:t>
+      </w:r>
+      <w:r>
+        <w:rPr>
+          <w:lang w:val="en-GB"/>
+        </w:rPr>
+        <w:t xml:space="preserve"> </w:t>
+      </w:r>
+      <w:r>
+        <w:rPr>
+          <w:lang w:val="en-GB"/>
+        </w:rPr>
+        <w:t xml:space="preserve">things </w:t>
+      </w:r>
+      <w:r>
+        <w:rPr>
+          <w:lang w:val="en-GB"/>
+        </w:rPr>
+        <w:t>to others, and this leads me to do almost everything by myself.</w:t>
       </w:r>
     </w:p>
     <w:p>
       <w:pPr>
         <w:pStyle w:val="Heading3"/>
+        <w:rPr>
+          <w:lang w:val="en-GB"/>
+        </w:rPr>
       </w:pPr>
       <w:r>
-        <w:t>CyberSecurity</w:t>
+        <w:rPr>
+          <w:lang w:val="en-GB"/>
+        </w:rPr>
+        <w:t>Cyber</w:t>
+      </w:r>
+      <w:r>
+        <w:rPr>
+          <w:lang w:val="en-GB"/>
+        </w:rPr>
+        <w:t xml:space="preserve"> </w:t>
+      </w:r>
+      <w:r>
+        <w:rPr>
+          <w:lang w:val="en-GB"/>
+        </w:rPr>
+        <w:t>Security</w:t>
       </w:r>
     </w:p>
     <w:p>
@@ -254,7 +476,19 @@
         <w:rPr>
           <w:lang w:val="en-GB"/>
         </w:rPr>
-        <w:t>I gave myself 55% because in my attempts to learn it I only touched the basics, and the networking part is where I find my main weakness.</w:t>
+        <w:t xml:space="preserve">I gave myself 55% </w:t>
+      </w:r>
+      <w:r>
+        <w:rPr>
+          <w:lang w:val="en-GB"/>
+        </w:rPr>
+        <w:t xml:space="preserve">on Cyber Security </w:t>
+      </w:r>
+      <w:r>
+        <w:rPr>
+          <w:lang w:val="en-GB"/>
+        </w:rPr>
+        <w:t>because in my attempts to learn it I only touched the basics, and the networking part is where I find my main weakness.</w:t>
       </w:r>
     </w:p>
     <w:p>
@@ -267,8 +501,14 @@
     <w:p>
       <w:pPr>
         <w:pStyle w:val="Heading3"/>
+        <w:rPr>
+          <w:lang w:val="en-GB"/>
+        </w:rPr>
       </w:pPr>
       <w:r>
+        <w:rPr>
+          <w:lang w:val="en-GB"/>
+        </w:rPr>
         <w:t>English</w:t>
       </w:r>
     </w:p>
@@ -288,7 +528,19 @@
         <w:rPr>
           <w:lang w:val="en-GB"/>
         </w:rPr>
-        <w:t xml:space="preserve"> understand it very well when I read it and e bit less when I hear it, but I have problem being understanded by others when I spoke it because I have a horrible </w:t>
+        <w:t xml:space="preserve"> understand it very well when I read it and </w:t>
+      </w:r>
+      <w:r>
+        <w:rPr>
+          <w:lang w:val="en-GB"/>
+        </w:rPr>
+        <w:t>a</w:t>
+      </w:r>
+      <w:r>
+        <w:rPr>
+          <w:lang w:val="en-GB"/>
+        </w:rPr>
+        <w:t xml:space="preserve"> bit less when I hear it, but I have problem being understanded by others when I spoke it because I have a horrible </w:t>
       </w:r>
       <w:r>
         <w:rPr>
@@ -301,19 +553,7 @@
         <w:rPr>
           <w:lang w:val="en-GB"/>
         </w:rPr>
-        <w:t xml:space="preserve">In the writing I’m a bit better </w:t>
-      </w:r>
-      <w:r>
-        <w:rPr>
-          <w:lang w:val="en-GB"/>
-        </w:rPr>
-        <w:t>than</w:t>
-      </w:r>
-      <w:r>
-        <w:rPr>
-          <w:lang w:val="en-GB"/>
-        </w:rPr>
-        <w:t xml:space="preserve"> in t</w:t>
+        <w:t>In the writing I’m a bit better than in t</w:t>
       </w:r>
       <w:r>
         <w:rPr>
@@ -944,6 +1184,7 @@
   <w:style w:type="character" w:default="1" w:styleId="DefaultParagraphFont">
     <w:name w:val="Default Paragraph Font"/>
     <w:uiPriority w:val="1"/>
+    <w:semiHidden/>
     <w:unhideWhenUsed/>
   </w:style>
   <w:style w:type="table" w:default="1" w:styleId="TableNormal">

</xml_diff>